<commit_message>
Subo proyecto con implementacion US
</commit_message>
<xml_diff>
--- a/Proyecto/Control/DEAT_PlanDeConfiguracion.docx
+++ b/Proyecto/Control/DEAT_PlanDeConfiguracion.docx
@@ -93,11 +93,9 @@
           <w:numId w:val="1"/>
         </w:numPr>
       </w:pPr>
-      <w:proofErr w:type="spellStart"/>
       <w:r>
-        <w:t>MobileUI</w:t>
+        <w:t>Mobile</w:t>
       </w:r>
-      <w:proofErr w:type="spellEnd"/>
     </w:p>
     <w:p>
       <w:pPr>
@@ -106,11 +104,9 @@
           <w:numId w:val="1"/>
         </w:numPr>
       </w:pPr>
-      <w:proofErr w:type="spellStart"/>
       <w:r>
-        <w:t>WebUI</w:t>
+        <w:t>Web</w:t>
       </w:r>
-      <w:proofErr w:type="spellEnd"/>
     </w:p>
     <w:p>
       <w:pPr>
@@ -119,63 +115,9 @@
           <w:numId w:val="1"/>
         </w:numPr>
       </w:pPr>
-      <w:proofErr w:type="spellStart"/>
       <w:r>
-        <w:t>DesktopUI</w:t>
+        <w:t>Desktop</w:t>
       </w:r>
-      <w:proofErr w:type="spellEnd"/>
-    </w:p>
-    <w:p>
-      <w:pPr>
-        <w:numPr>
-          <w:ilvl w:val="3"/>
-          <w:numId w:val="1"/>
-        </w:numPr>
-      </w:pPr>
-      <w:proofErr w:type="spellStart"/>
-      <w:r>
-        <w:t>ClasesCliente</w:t>
-      </w:r>
-      <w:proofErr w:type="spellEnd"/>
-    </w:p>
-    <w:p>
-      <w:pPr>
-        <w:numPr>
-          <w:ilvl w:val="3"/>
-          <w:numId w:val="1"/>
-        </w:numPr>
-      </w:pPr>
-      <w:proofErr w:type="spellStart"/>
-      <w:r>
-        <w:t>ClasesServidor</w:t>
-      </w:r>
-      <w:proofErr w:type="spellEnd"/>
-    </w:p>
-    <w:p>
-      <w:pPr>
-        <w:numPr>
-          <w:ilvl w:val="3"/>
-          <w:numId w:val="1"/>
-        </w:numPr>
-      </w:pPr>
-      <w:proofErr w:type="spellStart"/>
-      <w:r>
-        <w:t>LibreriasCliente</w:t>
-      </w:r>
-      <w:proofErr w:type="spellEnd"/>
-    </w:p>
-    <w:p>
-      <w:pPr>
-        <w:numPr>
-          <w:ilvl w:val="3"/>
-          <w:numId w:val="1"/>
-        </w:numPr>
-      </w:pPr>
-      <w:proofErr w:type="spellStart"/>
-      <w:r>
-        <w:t>LibreriasServidor</w:t>
-      </w:r>
-      <w:proofErr w:type="spellEnd"/>
     </w:p>
     <w:p>
       <w:pPr>
@@ -891,7 +833,7 @@
               <w:contextualSpacing w:val="0"/>
             </w:pPr>
             <w:r>
-              <w:t>Componente Interfaz de Usuario Mobile</w:t>
+              <w:t>Componente Mobile</w:t>
             </w:r>
           </w:p>
         </w:tc>
@@ -917,7 +859,7 @@
             </w:r>
             <w:proofErr w:type="spellStart"/>
             <w:r>
-              <w:t>DEAT_MobileUI</w:t>
+              <w:t>DEAT_Mobile</w:t>
             </w:r>
             <w:proofErr w:type="spellEnd"/>
             <w:r>
@@ -1028,7 +970,10 @@
               <w:contextualSpacing w:val="0"/>
             </w:pPr>
             <w:r>
-              <w:t>Componente interfaz de Usuario Web</w:t>
+              <w:t xml:space="preserve">Componente </w:t>
+            </w:r>
+            <w:r>
+              <w:t>Web</w:t>
             </w:r>
           </w:p>
         </w:tc>
@@ -1054,7 +999,7 @@
             </w:r>
             <w:proofErr w:type="spellStart"/>
             <w:r>
-              <w:t>DEAT_WebUI</w:t>
+              <w:t>DEAT_Web</w:t>
             </w:r>
             <w:proofErr w:type="spellEnd"/>
             <w:r>
@@ -1157,7 +1102,10 @@
               <w:contextualSpacing w:val="0"/>
             </w:pPr>
             <w:r>
-              <w:t>Componente interfaz de Usuario Desktop</w:t>
+              <w:t xml:space="preserve">Componente </w:t>
+            </w:r>
+            <w:r>
+              <w:t>Desktop</w:t>
             </w:r>
           </w:p>
         </w:tc>
@@ -1183,8 +1131,10 @@
             </w:r>
             <w:proofErr w:type="spellStart"/>
             <w:r>
-              <w:t>DEAT_DesktopUI</w:t>
-            </w:r>
+              <w:t>DEAT_Desktop</w:t>
+            </w:r>
+            <w:bookmarkStart w:id="0" w:name="_GoBack"/>
+            <w:bookmarkEnd w:id="0"/>
             <w:proofErr w:type="spellEnd"/>
             <w:r>
               <w:t>_&lt;</w:t>
@@ -1194,12 +1144,10 @@
               <w:t>NombreComponente</w:t>
             </w:r>
             <w:proofErr w:type="spellEnd"/>
-            <w:proofErr w:type="gramStart"/>
             <w:r>
               <w:t>&gt;.&lt;</w:t>
             </w:r>
             <w:proofErr w:type="spellStart"/>
-            <w:proofErr w:type="gramEnd"/>
             <w:r>
               <w:t>ExtensionComponente</w:t>
             </w:r>
@@ -1240,530 +1188,6 @@
             <w:proofErr w:type="spellStart"/>
             <w:r>
               <w:t>DesktopUI</w:t>
-            </w:r>
-            <w:proofErr w:type="spellEnd"/>
-          </w:p>
-        </w:tc>
-        <w:tc>
-          <w:tcPr>
-            <w:tcW w:w="2850" w:type="dxa"/>
-            <w:shd w:val="clear" w:color="auto" w:fill="auto"/>
-            <w:tcMar>
-              <w:top w:w="100" w:type="dxa"/>
-              <w:left w:w="100" w:type="dxa"/>
-              <w:bottom w:w="100" w:type="dxa"/>
-              <w:right w:w="100" w:type="dxa"/>
-            </w:tcMar>
-          </w:tcPr>
-          <w:p>
-            <w:pPr>
-              <w:widowControl w:val="0"/>
-              <w:spacing w:line="240" w:lineRule="auto"/>
-              <w:contextualSpacing w:val="0"/>
-            </w:pPr>
-            <w:r>
-              <w:t>Producto</w:t>
-            </w:r>
-          </w:p>
-        </w:tc>
-      </w:tr>
-      <w:tr>
-        <w:tc>
-          <w:tcPr>
-            <w:tcW w:w="3150" w:type="dxa"/>
-            <w:shd w:val="clear" w:color="auto" w:fill="auto"/>
-            <w:tcMar>
-              <w:top w:w="100" w:type="dxa"/>
-              <w:left w:w="100" w:type="dxa"/>
-              <w:bottom w:w="100" w:type="dxa"/>
-              <w:right w:w="100" w:type="dxa"/>
-            </w:tcMar>
-          </w:tcPr>
-          <w:p>
-            <w:pPr>
-              <w:widowControl w:val="0"/>
-              <w:spacing w:line="240" w:lineRule="auto"/>
-              <w:contextualSpacing w:val="0"/>
-            </w:pPr>
-            <w:r>
-              <w:t>Clase Cliente</w:t>
-            </w:r>
-          </w:p>
-        </w:tc>
-        <w:tc>
-          <w:tcPr>
-            <w:tcW w:w="3825" w:type="dxa"/>
-            <w:shd w:val="clear" w:color="auto" w:fill="auto"/>
-            <w:tcMar>
-              <w:top w:w="100" w:type="dxa"/>
-              <w:left w:w="100" w:type="dxa"/>
-              <w:bottom w:w="100" w:type="dxa"/>
-              <w:right w:w="100" w:type="dxa"/>
-            </w:tcMar>
-          </w:tcPr>
-          <w:p>
-            <w:pPr>
-              <w:widowControl w:val="0"/>
-              <w:spacing w:line="240" w:lineRule="auto"/>
-              <w:contextualSpacing w:val="0"/>
-            </w:pPr>
-            <w:r>
-              <w:t>“</w:t>
-            </w:r>
-            <w:proofErr w:type="spellStart"/>
-            <w:r>
-              <w:t>DEAT_ClaseCliente</w:t>
-            </w:r>
-            <w:proofErr w:type="spellEnd"/>
-            <w:r>
-              <w:t>_&lt;</w:t>
-            </w:r>
-            <w:proofErr w:type="spellStart"/>
-            <w:r>
-              <w:t>NombreComponente</w:t>
-            </w:r>
-            <w:proofErr w:type="spellEnd"/>
-            <w:r>
-              <w:t>&gt;.java”</w:t>
-            </w:r>
-          </w:p>
-        </w:tc>
-        <w:tc>
-          <w:tcPr>
-            <w:tcW w:w="4140" w:type="dxa"/>
-            <w:shd w:val="clear" w:color="auto" w:fill="auto"/>
-            <w:tcMar>
-              <w:top w:w="100" w:type="dxa"/>
-              <w:left w:w="100" w:type="dxa"/>
-              <w:bottom w:w="100" w:type="dxa"/>
-              <w:right w:w="100" w:type="dxa"/>
-            </w:tcMar>
-          </w:tcPr>
-          <w:p>
-            <w:pPr>
-              <w:widowControl w:val="0"/>
-              <w:spacing w:line="240" w:lineRule="auto"/>
-              <w:contextualSpacing w:val="0"/>
-            </w:pPr>
-            <w:r>
-              <w:t>/</w:t>
-            </w:r>
-            <w:proofErr w:type="spellStart"/>
-            <w:r>
-              <w:t>Proyecto_DEAT</w:t>
-            </w:r>
-            <w:proofErr w:type="spellEnd"/>
-            <w:r>
-              <w:t>/Producto/</w:t>
-            </w:r>
-            <w:proofErr w:type="spellStart"/>
-            <w:r>
-              <w:t>Códigofuente</w:t>
-            </w:r>
-            <w:proofErr w:type="spellEnd"/>
-            <w:r>
-              <w:t>/</w:t>
-            </w:r>
-            <w:proofErr w:type="spellStart"/>
-            <w:r>
-              <w:t>ClasesCliente</w:t>
-            </w:r>
-            <w:proofErr w:type="spellEnd"/>
-          </w:p>
-        </w:tc>
-        <w:tc>
-          <w:tcPr>
-            <w:tcW w:w="2850" w:type="dxa"/>
-            <w:shd w:val="clear" w:color="auto" w:fill="auto"/>
-            <w:tcMar>
-              <w:top w:w="100" w:type="dxa"/>
-              <w:left w:w="100" w:type="dxa"/>
-              <w:bottom w:w="100" w:type="dxa"/>
-              <w:right w:w="100" w:type="dxa"/>
-            </w:tcMar>
-          </w:tcPr>
-          <w:p>
-            <w:pPr>
-              <w:widowControl w:val="0"/>
-              <w:spacing w:line="240" w:lineRule="auto"/>
-              <w:contextualSpacing w:val="0"/>
-            </w:pPr>
-            <w:r>
-              <w:t>Producto</w:t>
-            </w:r>
-          </w:p>
-        </w:tc>
-      </w:tr>
-      <w:tr>
-        <w:tc>
-          <w:tcPr>
-            <w:tcW w:w="3150" w:type="dxa"/>
-            <w:shd w:val="clear" w:color="auto" w:fill="auto"/>
-            <w:tcMar>
-              <w:top w:w="100" w:type="dxa"/>
-              <w:left w:w="100" w:type="dxa"/>
-              <w:bottom w:w="100" w:type="dxa"/>
-              <w:right w:w="100" w:type="dxa"/>
-            </w:tcMar>
-          </w:tcPr>
-          <w:p>
-            <w:pPr>
-              <w:widowControl w:val="0"/>
-              <w:spacing w:line="240" w:lineRule="auto"/>
-              <w:contextualSpacing w:val="0"/>
-            </w:pPr>
-            <w:r>
-              <w:t>Clase Servidor</w:t>
-            </w:r>
-          </w:p>
-        </w:tc>
-        <w:tc>
-          <w:tcPr>
-            <w:tcW w:w="3825" w:type="dxa"/>
-            <w:shd w:val="clear" w:color="auto" w:fill="auto"/>
-            <w:tcMar>
-              <w:top w:w="100" w:type="dxa"/>
-              <w:left w:w="100" w:type="dxa"/>
-              <w:bottom w:w="100" w:type="dxa"/>
-              <w:right w:w="100" w:type="dxa"/>
-            </w:tcMar>
-          </w:tcPr>
-          <w:p>
-            <w:pPr>
-              <w:widowControl w:val="0"/>
-              <w:spacing w:line="240" w:lineRule="auto"/>
-              <w:contextualSpacing w:val="0"/>
-            </w:pPr>
-            <w:r>
-              <w:t>“</w:t>
-            </w:r>
-            <w:proofErr w:type="spellStart"/>
-            <w:r>
-              <w:t>DEAT_ClaseServidor</w:t>
-            </w:r>
-            <w:proofErr w:type="spellEnd"/>
-            <w:r>
-              <w:t>_&lt;</w:t>
-            </w:r>
-            <w:proofErr w:type="spellStart"/>
-            <w:r>
-              <w:t>NombreComponente</w:t>
-            </w:r>
-            <w:proofErr w:type="spellEnd"/>
-            <w:r>
-              <w:t>&gt;.java”</w:t>
-            </w:r>
-          </w:p>
-        </w:tc>
-        <w:tc>
-          <w:tcPr>
-            <w:tcW w:w="4140" w:type="dxa"/>
-            <w:shd w:val="clear" w:color="auto" w:fill="auto"/>
-            <w:tcMar>
-              <w:top w:w="100" w:type="dxa"/>
-              <w:left w:w="100" w:type="dxa"/>
-              <w:bottom w:w="100" w:type="dxa"/>
-              <w:right w:w="100" w:type="dxa"/>
-            </w:tcMar>
-          </w:tcPr>
-          <w:p>
-            <w:pPr>
-              <w:widowControl w:val="0"/>
-              <w:spacing w:line="240" w:lineRule="auto"/>
-              <w:contextualSpacing w:val="0"/>
-            </w:pPr>
-            <w:r>
-              <w:t>/</w:t>
-            </w:r>
-            <w:proofErr w:type="spellStart"/>
-            <w:r>
-              <w:t>Proyecto_DEAT</w:t>
-            </w:r>
-            <w:proofErr w:type="spellEnd"/>
-            <w:r>
-              <w:t>/Producto/</w:t>
-            </w:r>
-            <w:proofErr w:type="spellStart"/>
-            <w:r>
-              <w:t>Códigofuente</w:t>
-            </w:r>
-            <w:proofErr w:type="spellEnd"/>
-            <w:r>
-              <w:t>/</w:t>
-            </w:r>
-            <w:proofErr w:type="spellStart"/>
-            <w:r>
-              <w:t>ClasesServidor</w:t>
-            </w:r>
-            <w:proofErr w:type="spellEnd"/>
-          </w:p>
-        </w:tc>
-        <w:tc>
-          <w:tcPr>
-            <w:tcW w:w="2850" w:type="dxa"/>
-            <w:shd w:val="clear" w:color="auto" w:fill="auto"/>
-            <w:tcMar>
-              <w:top w:w="100" w:type="dxa"/>
-              <w:left w:w="100" w:type="dxa"/>
-              <w:bottom w:w="100" w:type="dxa"/>
-              <w:right w:w="100" w:type="dxa"/>
-            </w:tcMar>
-          </w:tcPr>
-          <w:p>
-            <w:pPr>
-              <w:widowControl w:val="0"/>
-              <w:spacing w:line="240" w:lineRule="auto"/>
-              <w:contextualSpacing w:val="0"/>
-            </w:pPr>
-            <w:r>
-              <w:t>Producto</w:t>
-            </w:r>
-          </w:p>
-        </w:tc>
-      </w:tr>
-      <w:tr>
-        <w:tc>
-          <w:tcPr>
-            <w:tcW w:w="3150" w:type="dxa"/>
-            <w:shd w:val="clear" w:color="auto" w:fill="auto"/>
-            <w:tcMar>
-              <w:top w:w="100" w:type="dxa"/>
-              <w:left w:w="100" w:type="dxa"/>
-              <w:bottom w:w="100" w:type="dxa"/>
-              <w:right w:w="100" w:type="dxa"/>
-            </w:tcMar>
-          </w:tcPr>
-          <w:p>
-            <w:pPr>
-              <w:widowControl w:val="0"/>
-              <w:spacing w:line="240" w:lineRule="auto"/>
-              <w:contextualSpacing w:val="0"/>
-            </w:pPr>
-            <w:r>
-              <w:t>Librería Cliente</w:t>
-            </w:r>
-          </w:p>
-        </w:tc>
-        <w:tc>
-          <w:tcPr>
-            <w:tcW w:w="3825" w:type="dxa"/>
-            <w:shd w:val="clear" w:color="auto" w:fill="auto"/>
-            <w:tcMar>
-              <w:top w:w="100" w:type="dxa"/>
-              <w:left w:w="100" w:type="dxa"/>
-              <w:bottom w:w="100" w:type="dxa"/>
-              <w:right w:w="100" w:type="dxa"/>
-            </w:tcMar>
-          </w:tcPr>
-          <w:p>
-            <w:pPr>
-              <w:widowControl w:val="0"/>
-              <w:spacing w:line="240" w:lineRule="auto"/>
-              <w:contextualSpacing w:val="0"/>
-            </w:pPr>
-            <w:r>
-              <w:t>“</w:t>
-            </w:r>
-            <w:proofErr w:type="spellStart"/>
-            <w:r>
-              <w:t>DEAT_LibCliente</w:t>
-            </w:r>
-            <w:proofErr w:type="spellEnd"/>
-            <w:r>
-              <w:t>_&lt;</w:t>
-            </w:r>
-            <w:proofErr w:type="spellStart"/>
-            <w:r>
-              <w:t>NombreComponente</w:t>
-            </w:r>
-            <w:proofErr w:type="spellEnd"/>
-            <w:r>
-              <w:t>&gt;.</w:t>
-            </w:r>
-            <w:proofErr w:type="spellStart"/>
-            <w:r>
-              <w:t>dll</w:t>
-            </w:r>
-            <w:proofErr w:type="spellEnd"/>
-            <w:r>
-              <w:t>”</w:t>
-            </w:r>
-          </w:p>
-        </w:tc>
-        <w:tc>
-          <w:tcPr>
-            <w:tcW w:w="4140" w:type="dxa"/>
-            <w:shd w:val="clear" w:color="auto" w:fill="auto"/>
-            <w:tcMar>
-              <w:top w:w="100" w:type="dxa"/>
-              <w:left w:w="100" w:type="dxa"/>
-              <w:bottom w:w="100" w:type="dxa"/>
-              <w:right w:w="100" w:type="dxa"/>
-            </w:tcMar>
-          </w:tcPr>
-          <w:p>
-            <w:pPr>
-              <w:widowControl w:val="0"/>
-              <w:spacing w:line="240" w:lineRule="auto"/>
-              <w:contextualSpacing w:val="0"/>
-            </w:pPr>
-            <w:r>
-              <w:t>/</w:t>
-            </w:r>
-            <w:proofErr w:type="spellStart"/>
-            <w:r>
-              <w:t>Proyecto_DEAT</w:t>
-            </w:r>
-            <w:proofErr w:type="spellEnd"/>
-            <w:r>
-              <w:t>/Producto/</w:t>
-            </w:r>
-            <w:proofErr w:type="spellStart"/>
-            <w:r>
-              <w:t>Códigofuente</w:t>
-            </w:r>
-            <w:proofErr w:type="spellEnd"/>
-            <w:r>
-              <w:t>/</w:t>
-            </w:r>
-            <w:proofErr w:type="spellStart"/>
-            <w:r>
-              <w:t>LibreriasCliente</w:t>
-            </w:r>
-            <w:proofErr w:type="spellEnd"/>
-          </w:p>
-        </w:tc>
-        <w:tc>
-          <w:tcPr>
-            <w:tcW w:w="2850" w:type="dxa"/>
-            <w:shd w:val="clear" w:color="auto" w:fill="auto"/>
-            <w:tcMar>
-              <w:top w:w="100" w:type="dxa"/>
-              <w:left w:w="100" w:type="dxa"/>
-              <w:bottom w:w="100" w:type="dxa"/>
-              <w:right w:w="100" w:type="dxa"/>
-            </w:tcMar>
-          </w:tcPr>
-          <w:p>
-            <w:pPr>
-              <w:widowControl w:val="0"/>
-              <w:spacing w:line="240" w:lineRule="auto"/>
-              <w:contextualSpacing w:val="0"/>
-            </w:pPr>
-            <w:r>
-              <w:t>Producto</w:t>
-            </w:r>
-          </w:p>
-        </w:tc>
-      </w:tr>
-      <w:tr>
-        <w:tc>
-          <w:tcPr>
-            <w:tcW w:w="3150" w:type="dxa"/>
-            <w:shd w:val="clear" w:color="auto" w:fill="auto"/>
-            <w:tcMar>
-              <w:top w:w="100" w:type="dxa"/>
-              <w:left w:w="100" w:type="dxa"/>
-              <w:bottom w:w="100" w:type="dxa"/>
-              <w:right w:w="100" w:type="dxa"/>
-            </w:tcMar>
-          </w:tcPr>
-          <w:p>
-            <w:pPr>
-              <w:widowControl w:val="0"/>
-              <w:spacing w:line="240" w:lineRule="auto"/>
-              <w:contextualSpacing w:val="0"/>
-            </w:pPr>
-            <w:r>
-              <w:t>Librería Servidor</w:t>
-            </w:r>
-          </w:p>
-        </w:tc>
-        <w:tc>
-          <w:tcPr>
-            <w:tcW w:w="3825" w:type="dxa"/>
-            <w:shd w:val="clear" w:color="auto" w:fill="auto"/>
-            <w:tcMar>
-              <w:top w:w="100" w:type="dxa"/>
-              <w:left w:w="100" w:type="dxa"/>
-              <w:bottom w:w="100" w:type="dxa"/>
-              <w:right w:w="100" w:type="dxa"/>
-            </w:tcMar>
-          </w:tcPr>
-          <w:p>
-            <w:pPr>
-              <w:widowControl w:val="0"/>
-              <w:spacing w:line="240" w:lineRule="auto"/>
-              <w:contextualSpacing w:val="0"/>
-            </w:pPr>
-            <w:r>
-              <w:t>“</w:t>
-            </w:r>
-            <w:proofErr w:type="spellStart"/>
-            <w:r>
-              <w:t>DEAT_LibServidor</w:t>
-            </w:r>
-            <w:proofErr w:type="spellEnd"/>
-            <w:r>
-              <w:t>_&lt;</w:t>
-            </w:r>
-            <w:proofErr w:type="spellStart"/>
-            <w:r>
-              <w:t>NombreComponente</w:t>
-            </w:r>
-            <w:proofErr w:type="spellEnd"/>
-            <w:r>
-              <w:t>&gt;.</w:t>
-            </w:r>
-            <w:proofErr w:type="spellStart"/>
-            <w:r>
-              <w:t>dll</w:t>
-            </w:r>
-            <w:proofErr w:type="spellEnd"/>
-            <w:r>
-              <w:t>”</w:t>
-            </w:r>
-          </w:p>
-        </w:tc>
-        <w:tc>
-          <w:tcPr>
-            <w:tcW w:w="4140" w:type="dxa"/>
-            <w:shd w:val="clear" w:color="auto" w:fill="auto"/>
-            <w:tcMar>
-              <w:top w:w="100" w:type="dxa"/>
-              <w:left w:w="100" w:type="dxa"/>
-              <w:bottom w:w="100" w:type="dxa"/>
-              <w:right w:w="100" w:type="dxa"/>
-            </w:tcMar>
-          </w:tcPr>
-          <w:p>
-            <w:pPr>
-              <w:widowControl w:val="0"/>
-              <w:spacing w:line="240" w:lineRule="auto"/>
-              <w:contextualSpacing w:val="0"/>
-            </w:pPr>
-            <w:r>
-              <w:t>/</w:t>
-            </w:r>
-            <w:proofErr w:type="spellStart"/>
-            <w:r>
-              <w:t>Proyecto_DEAT</w:t>
-            </w:r>
-            <w:proofErr w:type="spellEnd"/>
-            <w:r>
-              <w:t>/Producto/</w:t>
-            </w:r>
-            <w:proofErr w:type="spellStart"/>
-            <w:r>
-              <w:t>Códigofuente</w:t>
-            </w:r>
-            <w:proofErr w:type="spellEnd"/>
-            <w:r>
-              <w:t>/</w:t>
-            </w:r>
-            <w:proofErr w:type="spellStart"/>
-            <w:r>
-              <w:t>LibreriasServidor</w:t>
             </w:r>
             <w:proofErr w:type="spellEnd"/>
           </w:p>
@@ -1941,13 +1365,11 @@
               <w:contextualSpacing w:val="0"/>
             </w:pPr>
             <w:r>
-              <w:t>“</w:t>
-            </w:r>
-            <w:proofErr w:type="spellStart"/>
-            <w:r>
-              <w:t>DEAT_BD.mdf</w:t>
-            </w:r>
-            <w:proofErr w:type="spellEnd"/>
+              <w:t>“DEAT_BD.</w:t>
+            </w:r>
+            <w:r>
+              <w:t>txt</w:t>
+            </w:r>
             <w:r>
               <w:t>”</w:t>
             </w:r>
@@ -2028,7 +1450,6 @@
               <w:contextualSpacing w:val="0"/>
             </w:pPr>
             <w:r>
-              <w:lastRenderedPageBreak/>
               <w:t>Caso de Prueba</w:t>
             </w:r>
           </w:p>
@@ -2303,7 +1724,11 @@
             </w:r>
             <w:proofErr w:type="spellStart"/>
             <w:r>
-              <w:t>yyyymmdd</w:t>
+              <w:t>yyyymm</w:t>
+            </w:r>
+            <w:r>
+              <w:lastRenderedPageBreak/>
+              <w:t>dd</w:t>
             </w:r>
             <w:proofErr w:type="spellEnd"/>
             <w:r>
@@ -2332,6 +1757,7 @@
               <w:contextualSpacing w:val="0"/>
             </w:pPr>
             <w:r>
+              <w:lastRenderedPageBreak/>
               <w:t>/</w:t>
             </w:r>
             <w:proofErr w:type="spellStart"/>
@@ -2340,7 +1766,11 @@
             </w:r>
             <w:proofErr w:type="spellEnd"/>
             <w:r>
-              <w:t>/Proyecto/Control/Minuta de reunión</w:t>
+              <w:t>/Proyecto/Control/Minut</w:t>
+            </w:r>
+            <w:r>
+              <w:lastRenderedPageBreak/>
+              <w:t>a de reunión</w:t>
             </w:r>
           </w:p>
         </w:tc>
@@ -2362,6 +1792,7 @@
               <w:contextualSpacing w:val="0"/>
             </w:pPr>
             <w:r>
+              <w:lastRenderedPageBreak/>
               <w:t>Proyecto</w:t>
             </w:r>
           </w:p>
@@ -2464,45 +1895,42 @@
               <w:widowControl w:val="0"/>
               <w:spacing w:line="240" w:lineRule="auto"/>
               <w:contextualSpacing w:val="0"/>
-            </w:pPr>
-            <w:r>
+              <w:rPr>
+                <w:lang w:val="en-US"/>
+              </w:rPr>
+            </w:pPr>
+            <w:r>
+              <w:rPr>
+                <w:lang w:val="en-US"/>
+              </w:rPr>
               <w:t>/</w:t>
             </w:r>
             <w:proofErr w:type="spellStart"/>
             <w:r>
+              <w:rPr>
+                <w:lang w:val="en-US"/>
+              </w:rPr>
               <w:t>Proyecto_DEAT</w:t>
             </w:r>
             <w:proofErr w:type="spellEnd"/>
             <w:r>
+              <w:rPr>
+                <w:lang w:val="en-US"/>
+              </w:rPr>
               <w:t>/Proyecto</w:t>
             </w:r>
             <w:r>
-              <w:t>/</w:t>
-            </w:r>
-            <w:proofErr w:type="spellStart"/>
-            <w:r>
-              <w:t>Product</w:t>
-            </w:r>
-            <w:proofErr w:type="spellEnd"/>
-            <w:r>
-              <w:t xml:space="preserve"> Backlog</w:t>
-            </w:r>
-            <w:r>
-              <w:t>/</w:t>
-            </w:r>
-            <w:proofErr w:type="spellStart"/>
-            <w:r>
-              <w:t>User</w:t>
-            </w:r>
-            <w:proofErr w:type="spellEnd"/>
-            <w:r>
-              <w:t xml:space="preserve"> </w:t>
-            </w:r>
-            <w:proofErr w:type="spellStart"/>
-            <w:r>
-              <w:t>Stories</w:t>
-            </w:r>
-            <w:proofErr w:type="spellEnd"/>
+              <w:rPr>
+                <w:lang w:val="en-US"/>
+              </w:rPr>
+              <w:t>/Product Backlog</w:t>
+            </w:r>
+            <w:r>
+              <w:rPr>
+                <w:lang w:val="en-US"/>
+              </w:rPr>
+              <w:t>/User Stories</w:t>
+            </w:r>
           </w:p>
         </w:tc>
         <w:tc>
@@ -2854,25 +2282,41 @@
               <w:widowControl w:val="0"/>
               <w:spacing w:line="240" w:lineRule="auto"/>
               <w:contextualSpacing w:val="0"/>
-            </w:pPr>
-            <w:r>
+              <w:rPr>
+                <w:lang w:val="en-US"/>
+              </w:rPr>
+            </w:pPr>
+            <w:r>
+              <w:rPr>
+                <w:lang w:val="en-US"/>
+              </w:rPr>
               <w:t>“</w:t>
             </w:r>
             <w:proofErr w:type="spellStart"/>
             <w:r>
+              <w:rPr>
+                <w:lang w:val="en-US"/>
+              </w:rPr>
               <w:t>DEAT_SprintBacklog_Sprint</w:t>
             </w:r>
             <w:proofErr w:type="spellEnd"/>
             <w:r>
+              <w:rPr>
+                <w:lang w:val="en-US"/>
+              </w:rPr>
               <w:t>&lt;Sprint</w:t>
             </w:r>
             <w:proofErr w:type="gramStart"/>
             <w:r>
+              <w:rPr>
+                <w:lang w:val="en-US"/>
+              </w:rPr>
               <w:t>&gt;.</w:t>
             </w:r>
             <w:r>
               <w:rPr>
                 <w:highlight w:val="white"/>
+                <w:lang w:val="en-US"/>
               </w:rPr>
               <w:t>&lt;</w:t>
             </w:r>
@@ -2881,6 +2325,7 @@
             <w:r>
               <w:rPr>
                 <w:highlight w:val="white"/>
+                <w:lang w:val="en-US"/>
               </w:rPr>
               <w:t>ExtensionComponente</w:t>
             </w:r>
@@ -2888,10 +2333,14 @@
             <w:r>
               <w:rPr>
                 <w:highlight w:val="white"/>
+                <w:lang w:val="en-US"/>
               </w:rPr>
               <w:t xml:space="preserve"> &gt;</w:t>
             </w:r>
             <w:r>
+              <w:rPr>
+                <w:lang w:val="en-US"/>
+              </w:rPr>
               <w:t>”</w:t>
             </w:r>
           </w:p>
@@ -2912,25 +2361,29 @@
               <w:widowControl w:val="0"/>
               <w:spacing w:line="240" w:lineRule="auto"/>
               <w:contextualSpacing w:val="0"/>
-            </w:pPr>
-            <w:r>
+              <w:rPr>
+                <w:lang w:val="en-US"/>
+              </w:rPr>
+            </w:pPr>
+            <w:r>
+              <w:rPr>
+                <w:lang w:val="en-US"/>
+              </w:rPr>
               <w:t>/</w:t>
             </w:r>
             <w:proofErr w:type="spellStart"/>
             <w:r>
+              <w:rPr>
+                <w:lang w:val="en-US"/>
+              </w:rPr>
               <w:t>Proyecto_DEAT</w:t>
             </w:r>
             <w:proofErr w:type="spellEnd"/>
             <w:r>
-              <w:t>/Proyecto/</w:t>
-            </w:r>
-            <w:proofErr w:type="spellStart"/>
-            <w:r>
-              <w:t>Sprints</w:t>
-            </w:r>
-            <w:proofErr w:type="spellEnd"/>
-            <w:r>
-              <w:t>/&lt;Sprint&gt;/Sprint Backlog</w:t>
+              <w:rPr>
+                <w:lang w:val="en-US"/>
+              </w:rPr>
+              <w:t>/Proyecto/Sprints/&lt;Sprint&gt;/Sprint Backlog</w:t>
             </w:r>
           </w:p>
         </w:tc>
@@ -2999,29 +2452,50 @@
               <w:widowControl w:val="0"/>
               <w:spacing w:line="240" w:lineRule="auto"/>
               <w:contextualSpacing w:val="0"/>
-            </w:pPr>
-            <w:r>
+              <w:rPr>
+                <w:lang w:val="en-US"/>
+              </w:rPr>
+            </w:pPr>
+            <w:r>
+              <w:rPr>
+                <w:lang w:val="en-US"/>
+              </w:rPr>
               <w:t>“DEAT_&lt;</w:t>
             </w:r>
             <w:proofErr w:type="spellStart"/>
             <w:r>
+              <w:rPr>
+                <w:lang w:val="en-US"/>
+              </w:rPr>
               <w:t>NombreComponente</w:t>
             </w:r>
             <w:proofErr w:type="spellEnd"/>
             <w:r>
+              <w:rPr>
+                <w:lang w:val="en-US"/>
+              </w:rPr>
               <w:t>&gt;_Sprint&lt;Sprint</w:t>
             </w:r>
             <w:proofErr w:type="gramStart"/>
             <w:r>
+              <w:rPr>
+                <w:lang w:val="en-US"/>
+              </w:rPr>
               <w:t>&gt;.&lt;</w:t>
             </w:r>
             <w:proofErr w:type="spellStart"/>
             <w:proofErr w:type="gramEnd"/>
             <w:r>
+              <w:rPr>
+                <w:lang w:val="en-US"/>
+              </w:rPr>
               <w:t>ExtensionComponente</w:t>
             </w:r>
             <w:proofErr w:type="spellEnd"/>
             <w:r>
+              <w:rPr>
+                <w:lang w:val="en-US"/>
+              </w:rPr>
               <w:t>&gt;”</w:t>
             </w:r>
           </w:p>
@@ -3129,24 +2603,42 @@
               <w:widowControl w:val="0"/>
               <w:spacing w:line="240" w:lineRule="auto"/>
               <w:contextualSpacing w:val="0"/>
-            </w:pPr>
-            <w:r>
+              <w:rPr>
+                <w:lang w:val="en-US"/>
+              </w:rPr>
+            </w:pPr>
+            <w:r>
+              <w:rPr>
+                <w:lang w:val="en-US"/>
+              </w:rPr>
               <w:t>“</w:t>
             </w:r>
             <w:proofErr w:type="spellStart"/>
             <w:r>
+              <w:rPr>
+                <w:lang w:val="en-US"/>
+              </w:rPr>
               <w:t>DEAT_Revision</w:t>
             </w:r>
             <w:proofErr w:type="spellEnd"/>
             <w:r>
+              <w:rPr>
+                <w:lang w:val="en-US"/>
+              </w:rPr>
               <w:t>_&lt;</w:t>
             </w:r>
             <w:proofErr w:type="spellStart"/>
             <w:r>
+              <w:rPr>
+                <w:lang w:val="en-US"/>
+              </w:rPr>
               <w:t>NombreRevision</w:t>
             </w:r>
             <w:proofErr w:type="spellEnd"/>
             <w:r>
+              <w:rPr>
+                <w:lang w:val="en-US"/>
+              </w:rPr>
               <w:t>&gt;_&lt;Sprint&gt;.docx”</w:t>
             </w:r>
           </w:p>
@@ -3167,26 +2659,38 @@
               <w:widowControl w:val="0"/>
               <w:spacing w:line="240" w:lineRule="auto"/>
               <w:contextualSpacing w:val="0"/>
-            </w:pPr>
-            <w:r>
+              <w:rPr>
+                <w:lang w:val="en-US"/>
+              </w:rPr>
+            </w:pPr>
+            <w:r>
+              <w:rPr>
+                <w:lang w:val="en-US"/>
+              </w:rPr>
               <w:t>/</w:t>
             </w:r>
             <w:proofErr w:type="spellStart"/>
             <w:r>
+              <w:rPr>
+                <w:lang w:val="en-US"/>
+              </w:rPr>
               <w:t>Proyecto_DEAT</w:t>
             </w:r>
             <w:proofErr w:type="spellEnd"/>
             <w:r>
-              <w:t>/Proyecto/</w:t>
-            </w:r>
-            <w:proofErr w:type="spellStart"/>
-            <w:r>
-              <w:t>Sprints</w:t>
-            </w:r>
-            <w:proofErr w:type="spellEnd"/>
-            <w:r>
-              <w:t>/&lt;Sprint&gt;/Revisiones</w:t>
-            </w:r>
+              <w:rPr>
+                <w:lang w:val="en-US"/>
+              </w:rPr>
+              <w:t>/Proyecto/Sprints/&lt;Sprint&gt;/</w:t>
+            </w:r>
+            <w:proofErr w:type="spellStart"/>
+            <w:r>
+              <w:rPr>
+                <w:lang w:val="en-US"/>
+              </w:rPr>
+              <w:t>Revisiones</w:t>
+            </w:r>
+            <w:proofErr w:type="spellEnd"/>
           </w:p>
         </w:tc>
         <w:tc>
@@ -3460,7 +2964,6 @@
               <w:contextualSpacing w:val="0"/>
             </w:pPr>
             <w:r>
-              <w:lastRenderedPageBreak/>
               <w:t>Plan de Riesgos</w:t>
             </w:r>
           </w:p>
@@ -3617,13 +3120,7 @@
             </w:r>
             <w:proofErr w:type="spellEnd"/>
             <w:r>
-              <w:t>/Proyecto/</w:t>
-            </w:r>
-            <w:r>
-              <w:t xml:space="preserve"> </w:t>
-            </w:r>
-            <w:r>
-              <w:t>Control</w:t>
+              <w:t>/Proyecto/ Control</w:t>
             </w:r>
           </w:p>
         </w:tc>
@@ -3670,8 +3167,6 @@
       <w:pPr>
         <w:contextualSpacing w:val="0"/>
       </w:pPr>
-      <w:bookmarkStart w:id="0" w:name="_GoBack"/>
-      <w:bookmarkEnd w:id="0"/>
     </w:p>
     <w:p>
       <w:pPr>
@@ -5044,7 +4539,7 @@
     <w:name w:val="Normal"/>
     <w:qFormat/>
   </w:style>
-  <w:style w:type="paragraph" w:styleId="Ttulo1">
+  <w:style w:type="paragraph" w:styleId="Heading1">
     <w:name w:val="heading 1"/>
     <w:basedOn w:val="Normal"/>
     <w:next w:val="Normal"/>
@@ -5061,7 +4556,7 @@
       <w:szCs w:val="40"/>
     </w:rPr>
   </w:style>
-  <w:style w:type="paragraph" w:styleId="Ttulo2">
+  <w:style w:type="paragraph" w:styleId="Heading2">
     <w:name w:val="heading 2"/>
     <w:basedOn w:val="Normal"/>
     <w:next w:val="Normal"/>
@@ -5080,7 +4575,7 @@
       <w:szCs w:val="32"/>
     </w:rPr>
   </w:style>
-  <w:style w:type="paragraph" w:styleId="Ttulo3">
+  <w:style w:type="paragraph" w:styleId="Heading3">
     <w:name w:val="heading 3"/>
     <w:basedOn w:val="Normal"/>
     <w:next w:val="Normal"/>
@@ -5100,7 +4595,7 @@
       <w:szCs w:val="28"/>
     </w:rPr>
   </w:style>
-  <w:style w:type="paragraph" w:styleId="Ttulo4">
+  <w:style w:type="paragraph" w:styleId="Heading4">
     <w:name w:val="heading 4"/>
     <w:basedOn w:val="Normal"/>
     <w:next w:val="Normal"/>
@@ -5120,7 +4615,7 @@
       <w:szCs w:val="24"/>
     </w:rPr>
   </w:style>
-  <w:style w:type="paragraph" w:styleId="Ttulo5">
+  <w:style w:type="paragraph" w:styleId="Heading5">
     <w:name w:val="heading 5"/>
     <w:basedOn w:val="Normal"/>
     <w:next w:val="Normal"/>
@@ -5138,7 +4633,7 @@
       <w:color w:val="666666"/>
     </w:rPr>
   </w:style>
-  <w:style w:type="paragraph" w:styleId="Ttulo6">
+  <w:style w:type="paragraph" w:styleId="Heading6">
     <w:name w:val="heading 6"/>
     <w:basedOn w:val="Normal"/>
     <w:next w:val="Normal"/>
@@ -5157,13 +4652,13 @@
       <w:color w:val="666666"/>
     </w:rPr>
   </w:style>
-  <w:style w:type="character" w:default="1" w:styleId="Fuentedeprrafopredeter">
+  <w:style w:type="character" w:default="1" w:styleId="DefaultParagraphFont">
     <w:name w:val="Default Paragraph Font"/>
     <w:uiPriority w:val="1"/>
     <w:semiHidden/>
     <w:unhideWhenUsed/>
   </w:style>
-  <w:style w:type="table" w:default="1" w:styleId="Tablanormal">
+  <w:style w:type="table" w:default="1" w:styleId="TableNormal">
     <w:name w:val="Normal Table"/>
     <w:uiPriority w:val="99"/>
     <w:semiHidden/>
@@ -5178,14 +4673,14 @@
       </w:tblCellMar>
     </w:tblPr>
   </w:style>
-  <w:style w:type="numbering" w:default="1" w:styleId="Sinlista">
+  <w:style w:type="numbering" w:default="1" w:styleId="NoList">
     <w:name w:val="No List"/>
     <w:uiPriority w:val="99"/>
     <w:semiHidden/>
     <w:unhideWhenUsed/>
   </w:style>
-  <w:style w:type="table" w:customStyle="1" w:styleId="TableNormal">
-    <w:name w:val="Table Normal"/>
+  <w:style w:type="table" w:customStyle="1" w:styleId="TableNormal1">
+    <w:name w:val="Table Normal1"/>
     <w:tblPr>
       <w:tblCellMar>
         <w:top w:w="0" w:type="dxa"/>
@@ -5195,7 +4690,7 @@
       </w:tblCellMar>
     </w:tblPr>
   </w:style>
-  <w:style w:type="paragraph" w:styleId="Ttulo">
+  <w:style w:type="paragraph" w:styleId="Title">
     <w:name w:val="Title"/>
     <w:basedOn w:val="Normal"/>
     <w:next w:val="Normal"/>
@@ -5211,7 +4706,7 @@
       <w:szCs w:val="52"/>
     </w:rPr>
   </w:style>
-  <w:style w:type="paragraph" w:styleId="Subttulo">
+  <w:style w:type="paragraph" w:styleId="Subtitle">
     <w:name w:val="Subtitle"/>
     <w:basedOn w:val="Normal"/>
     <w:next w:val="Normal"/>
@@ -5229,7 +4724,7 @@
     </w:rPr>
   </w:style>
   <w:style w:type="table" w:customStyle="1" w:styleId="a">
-    <w:basedOn w:val="TableNormal"/>
+    <w:basedOn w:val="TableNormal1"/>
     <w:tblPr>
       <w:tblStyleRowBandSize w:val="1"/>
       <w:tblStyleColBandSize w:val="1"/>
@@ -5242,7 +4737,7 @@
     </w:tblPr>
   </w:style>
   <w:style w:type="table" w:customStyle="1" w:styleId="a0">
-    <w:basedOn w:val="TableNormal"/>
+    <w:basedOn w:val="TableNormal1"/>
     <w:tblPr>
       <w:tblStyleRowBandSize w:val="1"/>
       <w:tblStyleColBandSize w:val="1"/>

</xml_diff>

<commit_message>
Actualizo Plan de Configuracion, error de tipeo
	# Please enter the commit message for your changes. Lines starting
</commit_message>
<xml_diff>
--- a/Proyecto/Control/DEAT_PlanDeConfiguracion.docx
+++ b/Proyecto/Control/DEAT_PlanDeConfiguracion.docx
@@ -833,7 +833,10 @@
               <w:contextualSpacing w:val="0"/>
             </w:pPr>
             <w:r>
-              <w:t>Componente Mobile</w:t>
+              <w:t>Proyecto</w:t>
+            </w:r>
+            <w:r>
+              <w:t xml:space="preserve"> Mobile</w:t>
             </w:r>
           </w:p>
         </w:tc>
@@ -861,27 +864,12 @@
             <w:r>
               <w:t>DEAT_Mobile</w:t>
             </w:r>
-            <w:proofErr w:type="spellEnd"/>
-            <w:r>
-              <w:t>_&lt;</w:t>
-            </w:r>
-            <w:proofErr w:type="spellStart"/>
-            <w:r>
-              <w:t>NombreComponente</w:t>
-            </w:r>
-            <w:proofErr w:type="spellEnd"/>
-            <w:proofErr w:type="gramStart"/>
-            <w:r>
-              <w:t>&gt;.&lt;</w:t>
-            </w:r>
-            <w:proofErr w:type="spellStart"/>
-            <w:proofErr w:type="gramEnd"/>
-            <w:r>
-              <w:t>ExtensionComponente</w:t>
-            </w:r>
-            <w:proofErr w:type="spellEnd"/>
-            <w:r>
-              <w:t>&gt;”</w:t>
+            <w:r>
+              <w:t>_Proyecto.dir</w:t>
+            </w:r>
+            <w:proofErr w:type="spellEnd"/>
+            <w:r>
+              <w:t>”</w:t>
             </w:r>
           </w:p>
         </w:tc>
@@ -919,13 +907,8 @@
             </w:r>
             <w:proofErr w:type="spellEnd"/>
             <w:r>
-              <w:t xml:space="preserve"> fuente/</w:t>
-            </w:r>
-            <w:proofErr w:type="spellStart"/>
-            <w:r>
-              <w:t>MobileUI</w:t>
-            </w:r>
-            <w:proofErr w:type="spellEnd"/>
+              <w:t xml:space="preserve"> fuente/Mobile</w:t>
+            </w:r>
           </w:p>
         </w:tc>
         <w:tc>
@@ -970,7 +953,7 @@
               <w:contextualSpacing w:val="0"/>
             </w:pPr>
             <w:r>
-              <w:t xml:space="preserve">Componente </w:t>
+              <w:t xml:space="preserve">Proyecto </w:t>
             </w:r>
             <w:r>
               <w:t>Web</w:t>
@@ -999,29 +982,14 @@
             </w:r>
             <w:proofErr w:type="spellStart"/>
             <w:r>
-              <w:t>DEAT_Web</w:t>
-            </w:r>
-            <w:proofErr w:type="spellEnd"/>
-            <w:r>
-              <w:t>_&lt;</w:t>
-            </w:r>
-            <w:proofErr w:type="spellStart"/>
-            <w:r>
-              <w:t>NombreComponente</w:t>
-            </w:r>
-            <w:proofErr w:type="spellEnd"/>
-            <w:proofErr w:type="gramStart"/>
-            <w:r>
-              <w:t>&gt;.&lt;</w:t>
-            </w:r>
-            <w:proofErr w:type="spellStart"/>
-            <w:proofErr w:type="gramEnd"/>
-            <w:r>
-              <w:t>ExtensionComponente</w:t>
-            </w:r>
-            <w:proofErr w:type="spellEnd"/>
-            <w:r>
-              <w:t>&gt;”</w:t>
+              <w:t>DEAT_Web_</w:t>
+            </w:r>
+            <w:r>
+              <w:t>Proyecto.dir</w:t>
+            </w:r>
+            <w:proofErr w:type="spellEnd"/>
+            <w:r>
+              <w:t>”</w:t>
             </w:r>
           </w:p>
         </w:tc>
@@ -1051,13 +1019,8 @@
             </w:r>
             <w:proofErr w:type="spellEnd"/>
             <w:r>
-              <w:t>/Producto/Código fuente/</w:t>
-            </w:r>
-            <w:proofErr w:type="spellStart"/>
-            <w:r>
-              <w:t>WebUI</w:t>
-            </w:r>
-            <w:proofErr w:type="spellEnd"/>
+              <w:t>/Producto/Código fuente/Web</w:t>
+            </w:r>
           </w:p>
         </w:tc>
         <w:tc>
@@ -1102,7 +1065,10 @@
               <w:contextualSpacing w:val="0"/>
             </w:pPr>
             <w:r>
-              <w:t xml:space="preserve">Componente </w:t>
+              <w:t>Proyecto</w:t>
+            </w:r>
+            <w:r>
+              <w:t xml:space="preserve"> </w:t>
             </w:r>
             <w:r>
               <w:t>Desktop</w:t>
@@ -1131,28 +1097,17 @@
             </w:r>
             <w:proofErr w:type="spellStart"/>
             <w:r>
-              <w:t>DEAT_Desktop</w:t>
-            </w:r>
-            <w:proofErr w:type="spellEnd"/>
-            <w:r>
-              <w:t>_&lt;</w:t>
-            </w:r>
-            <w:proofErr w:type="spellStart"/>
-            <w:r>
-              <w:t>NombreComponente</w:t>
-            </w:r>
-            <w:proofErr w:type="spellEnd"/>
-            <w:r>
-              <w:t>&gt;.&lt;</w:t>
-            </w:r>
-            <w:proofErr w:type="spellStart"/>
-            <w:r>
-              <w:t>ExtensionComponente</w:t>
-            </w:r>
-            <w:proofErr w:type="spellEnd"/>
-            <w:r>
-              <w:t>&gt;”</w:t>
-            </w:r>
+              <w:t>DEAT_Desktop_</w:t>
+            </w:r>
+            <w:r>
+              <w:t>Proyecto.dir</w:t>
+            </w:r>
+            <w:proofErr w:type="spellEnd"/>
+            <w:r>
+              <w:t>”</w:t>
+            </w:r>
+            <w:bookmarkStart w:id="0" w:name="_GoBack"/>
+            <w:bookmarkEnd w:id="0"/>
           </w:p>
         </w:tc>
         <w:tc>
@@ -1181,13 +1136,8 @@
             </w:r>
             <w:proofErr w:type="spellEnd"/>
             <w:r>
-              <w:t>/Producto/Código fuente/</w:t>
-            </w:r>
-            <w:proofErr w:type="spellStart"/>
-            <w:r>
-              <w:t>DesktopUI</w:t>
-            </w:r>
-            <w:proofErr w:type="spellEnd"/>
+              <w:t>/Producto/Código fuente/Desktop</w:t>
+            </w:r>
           </w:p>
         </w:tc>
         <w:tc>
@@ -2646,8 +2596,6 @@
               </w:rPr>
               <w:t>xslx</w:t>
             </w:r>
-            <w:bookmarkStart w:id="0" w:name="_GoBack"/>
-            <w:bookmarkEnd w:id="0"/>
             <w:proofErr w:type="spellEnd"/>
             <w:r>
               <w:rPr>
@@ -4553,7 +4501,7 @@
     <w:name w:val="Normal"/>
     <w:qFormat/>
   </w:style>
-  <w:style w:type="paragraph" w:styleId="Ttulo1">
+  <w:style w:type="paragraph" w:styleId="Heading1">
     <w:name w:val="heading 1"/>
     <w:basedOn w:val="Normal"/>
     <w:next w:val="Normal"/>
@@ -4570,7 +4518,7 @@
       <w:szCs w:val="40"/>
     </w:rPr>
   </w:style>
-  <w:style w:type="paragraph" w:styleId="Ttulo2">
+  <w:style w:type="paragraph" w:styleId="Heading2">
     <w:name w:val="heading 2"/>
     <w:basedOn w:val="Normal"/>
     <w:next w:val="Normal"/>
@@ -4589,7 +4537,7 @@
       <w:szCs w:val="32"/>
     </w:rPr>
   </w:style>
-  <w:style w:type="paragraph" w:styleId="Ttulo3">
+  <w:style w:type="paragraph" w:styleId="Heading3">
     <w:name w:val="heading 3"/>
     <w:basedOn w:val="Normal"/>
     <w:next w:val="Normal"/>
@@ -4609,7 +4557,7 @@
       <w:szCs w:val="28"/>
     </w:rPr>
   </w:style>
-  <w:style w:type="paragraph" w:styleId="Ttulo4">
+  <w:style w:type="paragraph" w:styleId="Heading4">
     <w:name w:val="heading 4"/>
     <w:basedOn w:val="Normal"/>
     <w:next w:val="Normal"/>
@@ -4629,7 +4577,7 @@
       <w:szCs w:val="24"/>
     </w:rPr>
   </w:style>
-  <w:style w:type="paragraph" w:styleId="Ttulo5">
+  <w:style w:type="paragraph" w:styleId="Heading5">
     <w:name w:val="heading 5"/>
     <w:basedOn w:val="Normal"/>
     <w:next w:val="Normal"/>
@@ -4647,7 +4595,7 @@
       <w:color w:val="666666"/>
     </w:rPr>
   </w:style>
-  <w:style w:type="paragraph" w:styleId="Ttulo6">
+  <w:style w:type="paragraph" w:styleId="Heading6">
     <w:name w:val="heading 6"/>
     <w:basedOn w:val="Normal"/>
     <w:next w:val="Normal"/>
@@ -4666,13 +4614,13 @@
       <w:color w:val="666666"/>
     </w:rPr>
   </w:style>
-  <w:style w:type="character" w:default="1" w:styleId="Fuentedeprrafopredeter">
+  <w:style w:type="character" w:default="1" w:styleId="DefaultParagraphFont">
     <w:name w:val="Default Paragraph Font"/>
     <w:uiPriority w:val="1"/>
     <w:semiHidden/>
     <w:unhideWhenUsed/>
   </w:style>
-  <w:style w:type="table" w:default="1" w:styleId="Tablanormal">
+  <w:style w:type="table" w:default="1" w:styleId="TableNormal">
     <w:name w:val="Normal Table"/>
     <w:uiPriority w:val="99"/>
     <w:semiHidden/>
@@ -4687,7 +4635,7 @@
       </w:tblCellMar>
     </w:tblPr>
   </w:style>
-  <w:style w:type="numbering" w:default="1" w:styleId="Sinlista">
+  <w:style w:type="numbering" w:default="1" w:styleId="NoList">
     <w:name w:val="No List"/>
     <w:uiPriority w:val="99"/>
     <w:semiHidden/>
@@ -4704,7 +4652,7 @@
       </w:tblCellMar>
     </w:tblPr>
   </w:style>
-  <w:style w:type="paragraph" w:styleId="Ttulo">
+  <w:style w:type="paragraph" w:styleId="Title">
     <w:name w:val="Title"/>
     <w:basedOn w:val="Normal"/>
     <w:next w:val="Normal"/>
@@ -4720,7 +4668,7 @@
       <w:szCs w:val="52"/>
     </w:rPr>
   </w:style>
-  <w:style w:type="paragraph" w:styleId="Subttulo">
+  <w:style w:type="paragraph" w:styleId="Subtitle">
     <w:name w:val="Subtitle"/>
     <w:basedOn w:val="Normal"/>
     <w:next w:val="Normal"/>

</xml_diff>